<commit_message>
Add remaining test cases to Scenariusze Testowe docx and pdf
</commit_message>
<xml_diff>
--- a/doc/Scenariusze Testowe.docx
+++ b/doc/Scenariusze Testowe.docx
@@ -30,7 +30,15 @@
             <w:tcW w:w="2413" w:type="dxa"/>
           </w:tcPr>
           <w:p>
-            <w:r>
+            <w:pPr>
+              <w:rPr>
+                <w:b/>
+              </w:rPr>
+            </w:pPr>
+            <w:r>
+              <w:rPr>
+                <w:b/>
+              </w:rPr>
               <w:t>Akcja</w:t>
             </w:r>
           </w:p>
@@ -40,7 +48,15 @@
             <w:tcW w:w="2282" w:type="dxa"/>
           </w:tcPr>
           <w:p>
-            <w:r>
+            <w:pPr>
+              <w:rPr>
+                <w:b/>
+              </w:rPr>
+            </w:pPr>
+            <w:r>
+              <w:rPr>
+                <w:b/>
+              </w:rPr>
               <w:t>Input</w:t>
             </w:r>
           </w:p>
@@ -50,11 +66,22 @@
             <w:tcW w:w="2282" w:type="dxa"/>
           </w:tcPr>
           <w:p>
-            <w:r>
+            <w:pPr>
+              <w:rPr>
+                <w:b/>
+              </w:rPr>
+            </w:pPr>
+            <w:r>
+              <w:rPr>
+                <w:b/>
+              </w:rPr>
               <w:t xml:space="preserve">Oczekiwany </w:t>
             </w:r>
             <w:proofErr w:type="spellStart"/>
             <w:r>
+              <w:rPr>
+                <w:b/>
+              </w:rPr>
               <w:t>output</w:t>
             </w:r>
             <w:proofErr w:type="spellEnd"/>
@@ -65,7 +92,15 @@
             <w:tcW w:w="2282" w:type="dxa"/>
           </w:tcPr>
           <w:p>
-            <w:r>
+            <w:pPr>
+              <w:rPr>
+                <w:b/>
+              </w:rPr>
+            </w:pPr>
+            <w:r>
+              <w:rPr>
+                <w:b/>
+              </w:rPr>
               <w:t>Opis</w:t>
             </w:r>
           </w:p>
@@ -172,6 +207,373 @@
       </w:pPr>
       <w:r>
         <w:t>Scenariusze testowe rejestracji</w:t>
+      </w:r>
+    </w:p>
+    <w:p>
+      <w:pPr>
+        <w:rPr>
+          <w:b/>
+        </w:rPr>
+      </w:pPr>
+    </w:p>
+    <w:tbl>
+      <w:tblPr>
+        <w:tblStyle w:val="Tabela-Siatka"/>
+        <w:tblW w:w="0" w:type="auto"/>
+        <w:tblLook w:val="04A0" w:firstRow="1" w:lastRow="0" w:firstColumn="1" w:lastColumn="0" w:noHBand="0" w:noVBand="1"/>
+      </w:tblPr>
+      <w:tblGrid>
+        <w:gridCol w:w="2413"/>
+        <w:gridCol w:w="2282"/>
+        <w:gridCol w:w="2282"/>
+        <w:gridCol w:w="2282"/>
+      </w:tblGrid>
+      <w:tr>
+        <w:tc>
+          <w:tcPr>
+            <w:tcW w:w="2413" w:type="dxa"/>
+          </w:tcPr>
+          <w:p>
+            <w:pPr>
+              <w:rPr>
+                <w:b/>
+              </w:rPr>
+            </w:pPr>
+            <w:r>
+              <w:rPr>
+                <w:b/>
+              </w:rPr>
+              <w:t>Akcja</w:t>
+            </w:r>
+          </w:p>
+        </w:tc>
+        <w:tc>
+          <w:tcPr>
+            <w:tcW w:w="2282" w:type="dxa"/>
+          </w:tcPr>
+          <w:p>
+            <w:pPr>
+              <w:rPr>
+                <w:b/>
+              </w:rPr>
+            </w:pPr>
+            <w:r>
+              <w:rPr>
+                <w:b/>
+              </w:rPr>
+              <w:t>Input</w:t>
+            </w:r>
+          </w:p>
+        </w:tc>
+        <w:tc>
+          <w:tcPr>
+            <w:tcW w:w="2282" w:type="dxa"/>
+          </w:tcPr>
+          <w:p>
+            <w:pPr>
+              <w:rPr>
+                <w:b/>
+              </w:rPr>
+            </w:pPr>
+            <w:r>
+              <w:rPr>
+                <w:b/>
+              </w:rPr>
+              <w:t xml:space="preserve">Oczekiwany </w:t>
+            </w:r>
+            <w:proofErr w:type="spellStart"/>
+            <w:r>
+              <w:rPr>
+                <w:b/>
+              </w:rPr>
+              <w:t>output</w:t>
+            </w:r>
+            <w:proofErr w:type="spellEnd"/>
+          </w:p>
+        </w:tc>
+        <w:tc>
+          <w:tcPr>
+            <w:tcW w:w="2282" w:type="dxa"/>
+          </w:tcPr>
+          <w:p>
+            <w:pPr>
+              <w:rPr>
+                <w:b/>
+              </w:rPr>
+            </w:pPr>
+            <w:r>
+              <w:rPr>
+                <w:b/>
+              </w:rPr>
+              <w:t>Opis</w:t>
+            </w:r>
+          </w:p>
+        </w:tc>
+      </w:tr>
+      <w:tr>
+        <w:tc>
+          <w:tcPr>
+            <w:tcW w:w="2413" w:type="dxa"/>
+          </w:tcPr>
+          <w:p>
+            <w:r>
+              <w:t xml:space="preserve">Poprawne założenie standardowego konta </w:t>
+            </w:r>
+          </w:p>
+        </w:tc>
+        <w:tc>
+          <w:tcPr>
+            <w:tcW w:w="2282" w:type="dxa"/>
+          </w:tcPr>
+          <w:p>
+            <w:r>
+              <w:t>Dane wymagane do założenia konta</w:t>
+            </w:r>
+          </w:p>
+        </w:tc>
+        <w:tc>
+          <w:tcPr>
+            <w:tcW w:w="2282" w:type="dxa"/>
+          </w:tcPr>
+          <w:p>
+            <w:r>
+              <w:t>Wyświetlenie informacji o udanym założeniu konta i przeniesieniu do strony logowania</w:t>
+            </w:r>
+          </w:p>
+        </w:tc>
+        <w:tc>
+          <w:tcPr>
+            <w:tcW w:w="2282" w:type="dxa"/>
+          </w:tcPr>
+          <w:p>
+            <w:r>
+              <w:t>Użytkownik udanie zakłada standardowe konto</w:t>
+            </w:r>
+          </w:p>
+        </w:tc>
+      </w:tr>
+      <w:tr>
+        <w:tc>
+          <w:tcPr>
+            <w:tcW w:w="2413" w:type="dxa"/>
+          </w:tcPr>
+          <w:p>
+            <w:r>
+              <w:t>Niepoprawne założenie standardowego konta</w:t>
+            </w:r>
+          </w:p>
+        </w:tc>
+        <w:tc>
+          <w:tcPr>
+            <w:tcW w:w="2282" w:type="dxa"/>
+          </w:tcPr>
+          <w:p>
+            <w:r>
+              <w:t>Dane wymagane do założenia konta</w:t>
+            </w:r>
+          </w:p>
+        </w:tc>
+        <w:tc>
+          <w:tcPr>
+            <w:tcW w:w="2282" w:type="dxa"/>
+          </w:tcPr>
+          <w:p>
+            <w:r>
+              <w:t>Wyświetlenie informacji o nieudanym założeniu konta, wskazanie niepoprawnych danych</w:t>
+            </w:r>
+          </w:p>
+        </w:tc>
+        <w:tc>
+          <w:tcPr>
+            <w:tcW w:w="2282" w:type="dxa"/>
+          </w:tcPr>
+          <w:p>
+            <w:r>
+              <w:t xml:space="preserve">Użytkownikowi nie udaje się utworzyć konta podając niepoprawne dane i zostaje o tym poinformowany  </w:t>
+            </w:r>
+          </w:p>
+        </w:tc>
+      </w:tr>
+      <w:tr>
+        <w:tc>
+          <w:tcPr>
+            <w:tcW w:w="2413" w:type="dxa"/>
+          </w:tcPr>
+          <w:p>
+            <w:r>
+              <w:t>Poprawne założenie konta z ustawieniem go jako „Zawodowca”</w:t>
+            </w:r>
+          </w:p>
+        </w:tc>
+        <w:tc>
+          <w:tcPr>
+            <w:tcW w:w="2282" w:type="dxa"/>
+          </w:tcPr>
+          <w:p>
+            <w:r>
+              <w:t>Dane wymagane do założenia konta, Dane wymagane do ustawienia konta jako „Zawodowca”</w:t>
+            </w:r>
+          </w:p>
+        </w:tc>
+        <w:tc>
+          <w:tcPr>
+            <w:tcW w:w="2282" w:type="dxa"/>
+          </w:tcPr>
+          <w:p>
+            <w:r>
+              <w:t>Wyświetlenie informacji o udanym założeniu konta i przeniesieniu do strony logowania</w:t>
+            </w:r>
+          </w:p>
+        </w:tc>
+        <w:tc>
+          <w:tcPr>
+            <w:tcW w:w="2282" w:type="dxa"/>
+          </w:tcPr>
+          <w:p>
+            <w:r>
+              <w:t>Użytkownik udanie zakłada konto ustawiając je od razu jako „Zawodowiec”</w:t>
+            </w:r>
+          </w:p>
+        </w:tc>
+      </w:tr>
+      <w:tr>
+        <w:tc>
+          <w:tcPr>
+            <w:tcW w:w="2413" w:type="dxa"/>
+          </w:tcPr>
+          <w:p>
+            <w:r>
+              <w:t>Niepoprawne założenie konta z ustawieniem go jako „Zawodowca”</w:t>
+            </w:r>
+          </w:p>
+        </w:tc>
+        <w:tc>
+          <w:tcPr>
+            <w:tcW w:w="2282" w:type="dxa"/>
+          </w:tcPr>
+          <w:p>
+            <w:r>
+              <w:t>Dane wymagane do założenia konta, Dane wymagane do ustawienia konta jako „Zawodowca”</w:t>
+            </w:r>
+          </w:p>
+        </w:tc>
+        <w:tc>
+          <w:tcPr>
+            <w:tcW w:w="2282" w:type="dxa"/>
+          </w:tcPr>
+          <w:p>
+            <w:r>
+              <w:t>Wyświetlenie informacji o nieudanym założeniu konta, wskazanie niepoprawnych danych</w:t>
+            </w:r>
+          </w:p>
+        </w:tc>
+        <w:tc>
+          <w:tcPr>
+            <w:tcW w:w="2282" w:type="dxa"/>
+          </w:tcPr>
+          <w:p>
+            <w:r>
+              <w:t xml:space="preserve">Użytkownikowi nie udaje się utworzyć konta podając niepoprawne dane i zostaje o tym poinformowany  </w:t>
+            </w:r>
+          </w:p>
+        </w:tc>
+      </w:tr>
+      <w:tr>
+        <w:tc>
+          <w:tcPr>
+            <w:tcW w:w="2413" w:type="dxa"/>
+          </w:tcPr>
+          <w:p>
+            <w:r>
+              <w:t>Poprawne u</w:t>
+            </w:r>
+            <w:r>
+              <w:t>stawienie istniejącego konta jako „Zawodowca”</w:t>
+            </w:r>
+          </w:p>
+        </w:tc>
+        <w:tc>
+          <w:tcPr>
+            <w:tcW w:w="2282" w:type="dxa"/>
+          </w:tcPr>
+          <w:p>
+            <w:r>
+              <w:t>Dane wymagane do ustawienia konta jako „Zawodowca”</w:t>
+            </w:r>
+          </w:p>
+        </w:tc>
+        <w:tc>
+          <w:tcPr>
+            <w:tcW w:w="2282" w:type="dxa"/>
+          </w:tcPr>
+          <w:p>
+            <w:r>
+              <w:t>Wyświetlenie informacji o udanym ustawieniu konta jako „Zawodowca”</w:t>
+            </w:r>
+          </w:p>
+        </w:tc>
+        <w:tc>
+          <w:tcPr>
+            <w:tcW w:w="2282" w:type="dxa"/>
+          </w:tcPr>
+          <w:p>
+            <w:r>
+              <w:t xml:space="preserve">Użytkownik udanie ustawia konto jako „Zawodowiec” </w:t>
+            </w:r>
+          </w:p>
+        </w:tc>
+      </w:tr>
+      <w:tr>
+        <w:tc>
+          <w:tcPr>
+            <w:tcW w:w="2413" w:type="dxa"/>
+          </w:tcPr>
+          <w:p>
+            <w:r>
+              <w:t>Niepoprawne ustawienie istniejącego konta jako „Zawodowca”</w:t>
+            </w:r>
+          </w:p>
+        </w:tc>
+        <w:tc>
+          <w:tcPr>
+            <w:tcW w:w="2282" w:type="dxa"/>
+          </w:tcPr>
+          <w:p>
+            <w:r>
+              <w:t>Dane wymagane do ustawienia konta jako „Zawodowca”</w:t>
+            </w:r>
+          </w:p>
+        </w:tc>
+        <w:tc>
+          <w:tcPr>
+            <w:tcW w:w="2282" w:type="dxa"/>
+          </w:tcPr>
+          <w:p>
+            <w:r>
+              <w:t>Wyświetlenie informacji o nieudanym ustawieniu konta jako „Zawodowca, wskazanie niepoprawnych danych</w:t>
+            </w:r>
+          </w:p>
+        </w:tc>
+        <w:tc>
+          <w:tcPr>
+            <w:tcW w:w="2282" w:type="dxa"/>
+          </w:tcPr>
+          <w:p>
+            <w:r>
+              <w:t>Użytkownik nieudanie ustawia konto jako „Zawodowiec”</w:t>
+            </w:r>
+          </w:p>
+        </w:tc>
+      </w:tr>
+    </w:tbl>
+    <w:p>
+      <w:pPr>
+        <w:pStyle w:val="Nagwek1"/>
+        <w:jc w:val="center"/>
+      </w:pPr>
+      <w:r>
+        <w:lastRenderedPageBreak/>
+        <w:t>Scenariusze testowe wystawiania ofert</w:t>
       </w:r>
     </w:p>
     <w:p/>
@@ -193,7 +595,15 @@
             <w:tcW w:w="2413" w:type="dxa"/>
           </w:tcPr>
           <w:p>
-            <w:r>
+            <w:pPr>
+              <w:rPr>
+                <w:b/>
+              </w:rPr>
+            </w:pPr>
+            <w:r>
+              <w:rPr>
+                <w:b/>
+              </w:rPr>
               <w:t>Akcja</w:t>
             </w:r>
           </w:p>
@@ -203,7 +613,15 @@
             <w:tcW w:w="2282" w:type="dxa"/>
           </w:tcPr>
           <w:p>
-            <w:r>
+            <w:pPr>
+              <w:rPr>
+                <w:b/>
+              </w:rPr>
+            </w:pPr>
+            <w:r>
+              <w:rPr>
+                <w:b/>
+              </w:rPr>
               <w:t>Input</w:t>
             </w:r>
           </w:p>
@@ -213,11 +631,22 @@
             <w:tcW w:w="2282" w:type="dxa"/>
           </w:tcPr>
           <w:p>
-            <w:r>
+            <w:pPr>
+              <w:rPr>
+                <w:b/>
+              </w:rPr>
+            </w:pPr>
+            <w:r>
+              <w:rPr>
+                <w:b/>
+              </w:rPr>
               <w:t xml:space="preserve">Oczekiwany </w:t>
             </w:r>
             <w:proofErr w:type="spellStart"/>
             <w:r>
+              <w:rPr>
+                <w:b/>
+              </w:rPr>
               <w:t>output</w:t>
             </w:r>
             <w:proofErr w:type="spellEnd"/>
@@ -228,7 +657,15 @@
             <w:tcW w:w="2282" w:type="dxa"/>
           </w:tcPr>
           <w:p>
-            <w:r>
+            <w:pPr>
+              <w:rPr>
+                <w:b/>
+              </w:rPr>
+            </w:pPr>
+            <w:r>
+              <w:rPr>
+                <w:b/>
+              </w:rPr>
               <w:t>Opis</w:t>
             </w:r>
           </w:p>
@@ -241,294 +678,1322 @@
           </w:tcPr>
           <w:p>
             <w:r>
-              <w:t xml:space="preserve">Poprawne założenie standardowego konta </w:t>
-            </w:r>
-          </w:p>
-        </w:tc>
-        <w:tc>
-          <w:tcPr>
-            <w:tcW w:w="2282" w:type="dxa"/>
-          </w:tcPr>
-          <w:p>
-            <w:r>
-              <w:t>Dane wymagane do założenia konta</w:t>
-            </w:r>
-          </w:p>
-        </w:tc>
-        <w:tc>
-          <w:tcPr>
-            <w:tcW w:w="2282" w:type="dxa"/>
-          </w:tcPr>
-          <w:p>
-            <w:r>
-              <w:t>Wyświetlenie informacji o udanym założeniu konta i przeniesieniu do strony logowania</w:t>
-            </w:r>
-          </w:p>
-        </w:tc>
-        <w:tc>
-          <w:tcPr>
-            <w:tcW w:w="2282" w:type="dxa"/>
-          </w:tcPr>
-          <w:p>
-            <w:r>
-              <w:t>Użytkownik udanie zakłada standardowe konto</w:t>
-            </w:r>
-          </w:p>
-        </w:tc>
-      </w:tr>
-      <w:tr>
-        <w:tc>
-          <w:tcPr>
-            <w:tcW w:w="2413" w:type="dxa"/>
-          </w:tcPr>
-          <w:p>
-            <w:r>
-              <w:t>Niepoprawne założenie standardowego konta</w:t>
-            </w:r>
-          </w:p>
-        </w:tc>
-        <w:tc>
-          <w:tcPr>
-            <w:tcW w:w="2282" w:type="dxa"/>
-          </w:tcPr>
-          <w:p>
-            <w:r>
-              <w:t>Dane wymagane do założenia konta</w:t>
-            </w:r>
-          </w:p>
-        </w:tc>
-        <w:tc>
-          <w:tcPr>
-            <w:tcW w:w="2282" w:type="dxa"/>
-          </w:tcPr>
-          <w:p>
-            <w:r>
-              <w:t>Wyświetlenie informacji o nieudanym założeniu konta, wskazanie niepoprawnych danych</w:t>
-            </w:r>
-          </w:p>
-        </w:tc>
-        <w:tc>
-          <w:tcPr>
-            <w:tcW w:w="2282" w:type="dxa"/>
-          </w:tcPr>
-          <w:p>
-            <w:r>
-              <w:t xml:space="preserve">Użytkownikowi nie udaje się utworzyć konta podając niepoprawne dane i zostaje o tym poinformowany  </w:t>
-            </w:r>
-          </w:p>
-        </w:tc>
-      </w:tr>
-      <w:tr>
-        <w:tc>
-          <w:tcPr>
-            <w:tcW w:w="2413" w:type="dxa"/>
-          </w:tcPr>
-          <w:p>
-            <w:r>
-              <w:t>Poprawne założenie konta z ustawieniem go jako „Zawodowca”</w:t>
-            </w:r>
-          </w:p>
-        </w:tc>
-        <w:tc>
-          <w:tcPr>
-            <w:tcW w:w="2282" w:type="dxa"/>
-          </w:tcPr>
-          <w:p>
-            <w:r>
-              <w:t>Dane wymagane do założenia konta</w:t>
-            </w:r>
-            <w:r>
-              <w:t>, Dane wymagane do ustawienia konta jako „Zawodowca”</w:t>
-            </w:r>
-          </w:p>
-        </w:tc>
-        <w:tc>
-          <w:tcPr>
-            <w:tcW w:w="2282" w:type="dxa"/>
-          </w:tcPr>
-          <w:p>
-            <w:r>
-              <w:t>Wyświetlenie informacji o udanym założeniu konta i przeniesieniu do strony logowania</w:t>
-            </w:r>
-          </w:p>
-        </w:tc>
-        <w:tc>
-          <w:tcPr>
-            <w:tcW w:w="2282" w:type="dxa"/>
-          </w:tcPr>
-          <w:p>
-            <w:r>
-              <w:t>Użytkownik udanie zakłada konto</w:t>
-            </w:r>
-            <w:r>
-              <w:t xml:space="preserve"> ustawiając je od razu jako „Zawodowiec”</w:t>
-            </w:r>
-          </w:p>
-        </w:tc>
-      </w:tr>
-      <w:tr>
-        <w:tc>
-          <w:tcPr>
-            <w:tcW w:w="2413" w:type="dxa"/>
-          </w:tcPr>
-          <w:p>
-            <w:r>
-              <w:t>Niep</w:t>
-            </w:r>
-            <w:r>
-              <w:t>oprawne założenie konta z ustawieniem go jako „Zawodowca”</w:t>
-            </w:r>
-          </w:p>
-        </w:tc>
-        <w:tc>
-          <w:tcPr>
-            <w:tcW w:w="2282" w:type="dxa"/>
-          </w:tcPr>
-          <w:p>
-            <w:r>
-              <w:t>Dane wymagane do założenia konta, Dane wymagane do ustawienia konta jako „Zawodowca”</w:t>
-            </w:r>
-          </w:p>
-        </w:tc>
-        <w:tc>
-          <w:tcPr>
-            <w:tcW w:w="2282" w:type="dxa"/>
-          </w:tcPr>
-          <w:p>
-            <w:r>
-              <w:t xml:space="preserve">Wyświetlenie informacji o </w:t>
-            </w:r>
-            <w:bookmarkStart w:id="0" w:name="_GoBack"/>
-            <w:bookmarkEnd w:id="0"/>
-            <w:r>
-              <w:t>nieudanym założeniu konta, wskazanie niepoprawnych danych</w:t>
-            </w:r>
-          </w:p>
-        </w:tc>
-        <w:tc>
-          <w:tcPr>
-            <w:tcW w:w="2282" w:type="dxa"/>
-          </w:tcPr>
-          <w:p>
-            <w:r>
-              <w:t xml:space="preserve">Użytkownikowi nie udaje się utworzyć konta podając niepoprawne dane i zostaje o tym poinformowany  </w:t>
-            </w:r>
-          </w:p>
-        </w:tc>
-      </w:tr>
-      <w:tr>
-        <w:tc>
-          <w:tcPr>
-            <w:tcW w:w="2413" w:type="dxa"/>
-          </w:tcPr>
-          <w:p>
-            <w:r>
-              <w:t>Poprawne u</w:t>
-            </w:r>
-            <w:r>
-              <w:t>stawienie istniejącego konta jako „Zawodowca”</w:t>
-            </w:r>
-          </w:p>
-        </w:tc>
-        <w:tc>
-          <w:tcPr>
-            <w:tcW w:w="2282" w:type="dxa"/>
-          </w:tcPr>
-          <w:p>
-            <w:r>
-              <w:t>Dane wymagane do ustawienia konta jako „Zawodowca”</w:t>
-            </w:r>
-          </w:p>
-        </w:tc>
-        <w:tc>
-          <w:tcPr>
-            <w:tcW w:w="2282" w:type="dxa"/>
-          </w:tcPr>
-          <w:p>
-            <w:r>
-              <w:t>Wyświetlenie informacji o udanym ustawieniu konta jako „Zawodowca”</w:t>
-            </w:r>
-          </w:p>
-        </w:tc>
-        <w:tc>
-          <w:tcPr>
-            <w:tcW w:w="2282" w:type="dxa"/>
-          </w:tcPr>
-          <w:p>
-            <w:r>
-              <w:t xml:space="preserve">Użytkownik udanie ustawia konto jako „Zawodowiec” </w:t>
-            </w:r>
-          </w:p>
-        </w:tc>
-      </w:tr>
-      <w:tr>
-        <w:tc>
-          <w:tcPr>
-            <w:tcW w:w="2413" w:type="dxa"/>
-          </w:tcPr>
-          <w:p>
-            <w:r>
-              <w:t>Niep</w:t>
-            </w:r>
-            <w:r>
-              <w:t>oprawne ustawienie istniejącego konta jako „Zawodowca”</w:t>
-            </w:r>
-          </w:p>
-        </w:tc>
-        <w:tc>
-          <w:tcPr>
-            <w:tcW w:w="2282" w:type="dxa"/>
-          </w:tcPr>
-          <w:p>
-            <w:r>
-              <w:t>Dane wymagane do ustawienia konta jako „Zawodowca”</w:t>
-            </w:r>
-          </w:p>
-        </w:tc>
-        <w:tc>
-          <w:tcPr>
-            <w:tcW w:w="2282" w:type="dxa"/>
-          </w:tcPr>
-          <w:p>
-            <w:r>
-              <w:t>Wyświetlenie i</w:t>
-            </w:r>
-            <w:r>
-              <w:t xml:space="preserve">nformacji o nieudanym ustawieniu </w:t>
-            </w:r>
-            <w:r>
-              <w:t>konta</w:t>
-            </w:r>
-            <w:r>
-              <w:t xml:space="preserve"> jako „Zawodowca</w:t>
-            </w:r>
-            <w:r>
-              <w:t>, wskazanie niepoprawnych danych</w:t>
-            </w:r>
-          </w:p>
-        </w:tc>
-        <w:tc>
-          <w:tcPr>
-            <w:tcW w:w="2282" w:type="dxa"/>
-          </w:tcPr>
-          <w:p>
-            <w:r>
-              <w:t xml:space="preserve">Użytkownik </w:t>
-            </w:r>
-            <w:r>
-              <w:t>nie</w:t>
-            </w:r>
-            <w:r>
-              <w:t>udanie ustawia konto jako „Zawodowiec”</w:t>
+              <w:t>Udane wystawienie oferty z minimalną liczbą informacji</w:t>
+            </w:r>
+          </w:p>
+        </w:tc>
+        <w:tc>
+          <w:tcPr>
+            <w:tcW w:w="2282" w:type="dxa"/>
+          </w:tcPr>
+          <w:p>
+            <w:r>
+              <w:t>Dane wymagane do wystawienia oferty</w:t>
+            </w:r>
+          </w:p>
+        </w:tc>
+        <w:tc>
+          <w:tcPr>
+            <w:tcW w:w="2282" w:type="dxa"/>
+          </w:tcPr>
+          <w:p>
+            <w:r>
+              <w:t>Wyświetlenie informacji o udanym utworzeniu oferty, przeniesienie do strony utworzonej oferty</w:t>
+            </w:r>
+          </w:p>
+        </w:tc>
+        <w:tc>
+          <w:tcPr>
+            <w:tcW w:w="2282" w:type="dxa"/>
+          </w:tcPr>
+          <w:p>
+            <w:r>
+              <w:t>Użytkownik udanie wystawia ofertę, podając tylko wymagane dane.</w:t>
+            </w:r>
+          </w:p>
+        </w:tc>
+      </w:tr>
+      <w:tr>
+        <w:tc>
+          <w:tcPr>
+            <w:tcW w:w="2413" w:type="dxa"/>
+          </w:tcPr>
+          <w:p>
+            <w:r>
+              <w:t>Nieudane wystawienie oferty z minimalną liczbą informacji</w:t>
+            </w:r>
+          </w:p>
+        </w:tc>
+        <w:tc>
+          <w:tcPr>
+            <w:tcW w:w="2282" w:type="dxa"/>
+          </w:tcPr>
+          <w:p>
+            <w:r>
+              <w:t>Dane wymagane do wystawienia oferty</w:t>
+            </w:r>
+          </w:p>
+        </w:tc>
+        <w:tc>
+          <w:tcPr>
+            <w:tcW w:w="2282" w:type="dxa"/>
+          </w:tcPr>
+          <w:p>
+            <w:r>
+              <w:t>Wyświetlenie informacji o nieudanym utworzeniu oferty, wskazanie niepoprawnych danych</w:t>
+            </w:r>
+          </w:p>
+        </w:tc>
+        <w:tc>
+          <w:tcPr>
+            <w:tcW w:w="2282" w:type="dxa"/>
+          </w:tcPr>
+          <w:p>
+            <w:r>
+              <w:t xml:space="preserve">Użytkownik nieudanie wystawia ofertę, podając tylko wymagane dane. Wprowadzane dane są niepoprawne </w:t>
+            </w:r>
+          </w:p>
+        </w:tc>
+      </w:tr>
+      <w:tr>
+        <w:tc>
+          <w:tcPr>
+            <w:tcW w:w="2413" w:type="dxa"/>
+          </w:tcPr>
+          <w:p>
+            <w:r>
+              <w:t>Udane wystawienie oferty z opcjonalnymi informacjami</w:t>
+            </w:r>
+          </w:p>
+        </w:tc>
+        <w:tc>
+          <w:tcPr>
+            <w:tcW w:w="2282" w:type="dxa"/>
+          </w:tcPr>
+          <w:p>
+            <w:r>
+              <w:t>Dane wymagane do wystawienia oferty</w:t>
+            </w:r>
+            <w:r>
+              <w:t>, opcjonalne dane</w:t>
+            </w:r>
+          </w:p>
+        </w:tc>
+        <w:tc>
+          <w:tcPr>
+            <w:tcW w:w="2282" w:type="dxa"/>
+          </w:tcPr>
+          <w:p>
+            <w:r>
+              <w:t>Wyświetlenie informacji o udanym utworzeniu oferty, przeniesienie do strony utworzonej oferty</w:t>
+            </w:r>
+          </w:p>
+        </w:tc>
+        <w:tc>
+          <w:tcPr>
+            <w:tcW w:w="2282" w:type="dxa"/>
+          </w:tcPr>
+          <w:p>
+            <w:r>
+              <w:t xml:space="preserve">Użytkownik udanie wystawia ofertę, podając </w:t>
+            </w:r>
+            <w:r>
+              <w:t xml:space="preserve">także opcjonalne </w:t>
+            </w:r>
+            <w:r>
+              <w:t>dane.</w:t>
+            </w:r>
+          </w:p>
+        </w:tc>
+      </w:tr>
+      <w:tr>
+        <w:tc>
+          <w:tcPr>
+            <w:tcW w:w="2413" w:type="dxa"/>
+          </w:tcPr>
+          <w:p>
+            <w:r>
+              <w:t>Nieu</w:t>
+            </w:r>
+            <w:r>
+              <w:t>dane wystawienie oferty z opcjonalnymi informacjami</w:t>
+            </w:r>
+          </w:p>
+        </w:tc>
+        <w:tc>
+          <w:tcPr>
+            <w:tcW w:w="2282" w:type="dxa"/>
+          </w:tcPr>
+          <w:p>
+            <w:r>
+              <w:t>Dane wymagane do wystawienia oferty, opcjonalne dane</w:t>
+            </w:r>
+          </w:p>
+        </w:tc>
+        <w:tc>
+          <w:tcPr>
+            <w:tcW w:w="2282" w:type="dxa"/>
+          </w:tcPr>
+          <w:p>
+            <w:r>
+              <w:t>Wyświetlenie informacji o nieudanym utworzeniu oferty, wskazanie niepoprawnych danych</w:t>
+            </w:r>
+          </w:p>
+        </w:tc>
+        <w:tc>
+          <w:tcPr>
+            <w:tcW w:w="2282" w:type="dxa"/>
+          </w:tcPr>
+          <w:p>
+            <w:r>
+              <w:t>Użytkownik nieudanie wystawia ofertę, podając także opcjonalne dane.</w:t>
+            </w:r>
+            <w:r>
+              <w:t xml:space="preserve"> </w:t>
+            </w:r>
+            <w:r>
+              <w:t>Wprowadzane dane są niepoprawne</w:t>
+            </w:r>
+          </w:p>
+        </w:tc>
+      </w:tr>
+      <w:tr>
+        <w:tc>
+          <w:tcPr>
+            <w:tcW w:w="2413" w:type="dxa"/>
+          </w:tcPr>
+          <w:p>
+            <w:r>
+              <w:t>Usunięcie wystawionej oferty</w:t>
+            </w:r>
+          </w:p>
+        </w:tc>
+        <w:tc>
+          <w:tcPr>
+            <w:tcW w:w="2282" w:type="dxa"/>
+          </w:tcPr>
+          <w:p>
+            <w:r>
+              <w:t>Wybranie opcji usunięcia oferty i potwierdzenie</w:t>
+            </w:r>
+          </w:p>
+        </w:tc>
+        <w:tc>
+          <w:tcPr>
+            <w:tcW w:w="2282" w:type="dxa"/>
+          </w:tcPr>
+          <w:p>
+            <w:r>
+              <w:t>Wyświetlenie informacji o udanym usunięciu oferty</w:t>
+            </w:r>
+          </w:p>
+        </w:tc>
+        <w:tc>
+          <w:tcPr>
+            <w:tcW w:w="2282" w:type="dxa"/>
+          </w:tcPr>
+          <w:p>
+            <w:r>
+              <w:t>Użytkownik usuwa wystawioną przez siebie ofertę</w:t>
+            </w:r>
+          </w:p>
+        </w:tc>
+      </w:tr>
+      <w:tr>
+        <w:tc>
+          <w:tcPr>
+            <w:tcW w:w="2413" w:type="dxa"/>
+          </w:tcPr>
+          <w:p>
+            <w:r>
+              <w:t>Ustawienie oferty jako niewidocznej</w:t>
+            </w:r>
+          </w:p>
+        </w:tc>
+        <w:tc>
+          <w:tcPr>
+            <w:tcW w:w="2282" w:type="dxa"/>
+          </w:tcPr>
+          <w:p>
+            <w:r>
+              <w:t>Wybranie opcji ukrycia oferty i potwierdzenie</w:t>
+            </w:r>
+          </w:p>
+        </w:tc>
+        <w:tc>
+          <w:tcPr>
+            <w:tcW w:w="2282" w:type="dxa"/>
+          </w:tcPr>
+          <w:p>
+            <w:r>
+              <w:t>Wyświetlenie informacji o udanym ukryciu oferty</w:t>
+            </w:r>
+            <w:r>
+              <w:t>, oferta jest niewidoczna dla innych użytkowników</w:t>
+            </w:r>
+          </w:p>
+        </w:tc>
+        <w:tc>
+          <w:tcPr>
+            <w:tcW w:w="2282" w:type="dxa"/>
+          </w:tcPr>
+          <w:p>
+            <w:r>
+              <w:t xml:space="preserve">Użytkownik ukrywa wystawioną przez siebie ofertę </w:t>
+            </w:r>
+          </w:p>
+        </w:tc>
+      </w:tr>
+      <w:tr>
+        <w:tc>
+          <w:tcPr>
+            <w:tcW w:w="2413" w:type="dxa"/>
+          </w:tcPr>
+          <w:p>
+            <w:r>
+              <w:t xml:space="preserve">Ustawienie oferty jako </w:t>
+            </w:r>
+            <w:r>
+              <w:t>widocznej</w:t>
+            </w:r>
+          </w:p>
+        </w:tc>
+        <w:tc>
+          <w:tcPr>
+            <w:tcW w:w="2282" w:type="dxa"/>
+          </w:tcPr>
+          <w:p>
+            <w:r>
+              <w:t>Wybranie opcji ustawienia oferty jako widocznej i potwierdzenie</w:t>
+            </w:r>
+          </w:p>
+        </w:tc>
+        <w:tc>
+          <w:tcPr>
+            <w:tcW w:w="2282" w:type="dxa"/>
+          </w:tcPr>
+          <w:p>
+            <w:r>
+              <w:t>Wyświetlenie informacji o ustawieniu oferty jako widocznej, oferta jest widoczna dla innych użytkowników</w:t>
+            </w:r>
+          </w:p>
+        </w:tc>
+        <w:tc>
+          <w:tcPr>
+            <w:tcW w:w="2282" w:type="dxa"/>
+          </w:tcPr>
+          <w:p>
+            <w:r>
+              <w:t>Użytkownik ustawia jako widoczną ukrytą wcześniej, wystawioną przez siebie ofertę</w:t>
+            </w:r>
+          </w:p>
+        </w:tc>
+      </w:tr>
+      <w:tr>
+        <w:tc>
+          <w:tcPr>
+            <w:tcW w:w="2413" w:type="dxa"/>
+          </w:tcPr>
+          <w:p>
+            <w:r>
+              <w:t>Edycja istniejącej oferty</w:t>
+            </w:r>
+          </w:p>
+        </w:tc>
+        <w:tc>
+          <w:tcPr>
+            <w:tcW w:w="2282" w:type="dxa"/>
+          </w:tcPr>
+          <w:p>
+            <w:r>
+              <w:t>Wybranie opcji edycji oferty i wprowadzenie zmienionych danych</w:t>
+            </w:r>
+          </w:p>
+        </w:tc>
+        <w:tc>
+          <w:tcPr>
+            <w:tcW w:w="2282" w:type="dxa"/>
+          </w:tcPr>
+          <w:p>
+            <w:r>
+              <w:t>Wyświetlenie informacji o udanym zaktualizowaniu oferty, przeniesienie do strony oferty</w:t>
+            </w:r>
+          </w:p>
+        </w:tc>
+        <w:tc>
+          <w:tcPr>
+            <w:tcW w:w="2282" w:type="dxa"/>
+          </w:tcPr>
+          <w:p>
+            <w:r>
+              <w:t>Użytkownik edytuje wystawioną przez siebie ofertę</w:t>
             </w:r>
           </w:p>
         </w:tc>
       </w:tr>
     </w:tbl>
     <w:p/>
+    <w:p/>
+    <w:p/>
+    <w:p>
+      <w:pPr>
+        <w:pStyle w:val="Nagwek1"/>
+        <w:jc w:val="center"/>
+      </w:pPr>
+      <w:r>
+        <w:lastRenderedPageBreak/>
+        <w:t>Scenariusze testowe przeglądania ofert</w:t>
+      </w:r>
+    </w:p>
+    <w:tbl>
+      <w:tblPr>
+        <w:tblStyle w:val="Tabela-Siatka"/>
+        <w:tblW w:w="0" w:type="auto"/>
+        <w:tblLook w:val="04A0" w:firstRow="1" w:lastRow="0" w:firstColumn="1" w:lastColumn="0" w:noHBand="0" w:noVBand="1"/>
+      </w:tblPr>
+      <w:tblGrid>
+        <w:gridCol w:w="2413"/>
+        <w:gridCol w:w="2282"/>
+        <w:gridCol w:w="2282"/>
+        <w:gridCol w:w="2282"/>
+      </w:tblGrid>
+      <w:tr>
+        <w:tc>
+          <w:tcPr>
+            <w:tcW w:w="2413" w:type="dxa"/>
+          </w:tcPr>
+          <w:p>
+            <w:pPr>
+              <w:rPr>
+                <w:b/>
+              </w:rPr>
+            </w:pPr>
+            <w:r>
+              <w:rPr>
+                <w:b/>
+              </w:rPr>
+              <w:t>Akcja</w:t>
+            </w:r>
+          </w:p>
+        </w:tc>
+        <w:tc>
+          <w:tcPr>
+            <w:tcW w:w="2282" w:type="dxa"/>
+          </w:tcPr>
+          <w:p>
+            <w:pPr>
+              <w:rPr>
+                <w:b/>
+              </w:rPr>
+            </w:pPr>
+            <w:r>
+              <w:rPr>
+                <w:b/>
+              </w:rPr>
+              <w:t>Input</w:t>
+            </w:r>
+          </w:p>
+        </w:tc>
+        <w:tc>
+          <w:tcPr>
+            <w:tcW w:w="2282" w:type="dxa"/>
+          </w:tcPr>
+          <w:p>
+            <w:pPr>
+              <w:rPr>
+                <w:b/>
+              </w:rPr>
+            </w:pPr>
+            <w:r>
+              <w:rPr>
+                <w:b/>
+              </w:rPr>
+              <w:t xml:space="preserve">Oczekiwany </w:t>
+            </w:r>
+            <w:proofErr w:type="spellStart"/>
+            <w:r>
+              <w:rPr>
+                <w:b/>
+              </w:rPr>
+              <w:t>output</w:t>
+            </w:r>
+            <w:proofErr w:type="spellEnd"/>
+          </w:p>
+        </w:tc>
+        <w:tc>
+          <w:tcPr>
+            <w:tcW w:w="2282" w:type="dxa"/>
+          </w:tcPr>
+          <w:p>
+            <w:pPr>
+              <w:rPr>
+                <w:b/>
+              </w:rPr>
+            </w:pPr>
+            <w:r>
+              <w:rPr>
+                <w:b/>
+              </w:rPr>
+              <w:t>Opis</w:t>
+            </w:r>
+          </w:p>
+        </w:tc>
+      </w:tr>
+      <w:tr>
+        <w:tc>
+          <w:tcPr>
+            <w:tcW w:w="2413" w:type="dxa"/>
+          </w:tcPr>
+          <w:p>
+            <w:r>
+              <w:t>Wyszukanie ofert</w:t>
+            </w:r>
+          </w:p>
+        </w:tc>
+        <w:tc>
+          <w:tcPr>
+            <w:tcW w:w="2282" w:type="dxa"/>
+          </w:tcPr>
+          <w:p>
+            <w:r>
+              <w:t>Przejście do strony z listą ofert, opcjonalne wprowadzenie filtrów</w:t>
+            </w:r>
+          </w:p>
+        </w:tc>
+        <w:tc>
+          <w:tcPr>
+            <w:tcW w:w="2282" w:type="dxa"/>
+          </w:tcPr>
+          <w:p>
+            <w:r>
+              <w:t>Wyświetlenie listy ofert, jeżeli zostały użyte filtry lista powinna być z nimi zgodna</w:t>
+            </w:r>
+          </w:p>
+        </w:tc>
+        <w:tc>
+          <w:tcPr>
+            <w:tcW w:w="2282" w:type="dxa"/>
+          </w:tcPr>
+          <w:p>
+            <w:r>
+              <w:t>Użytkownik wyszukuje oferty, opcjonalnie wybiera filtry i otrzymuje listę ofert pasujących jego preferencjom</w:t>
+            </w:r>
+          </w:p>
+        </w:tc>
+      </w:tr>
+      <w:tr>
+        <w:tc>
+          <w:tcPr>
+            <w:tcW w:w="2413" w:type="dxa"/>
+          </w:tcPr>
+          <w:p>
+            <w:r>
+              <w:t>Wybranie oferty</w:t>
+            </w:r>
+          </w:p>
+        </w:tc>
+        <w:tc>
+          <w:tcPr>
+            <w:tcW w:w="2282" w:type="dxa"/>
+          </w:tcPr>
+          <w:p>
+            <w:r>
+              <w:t>Wybranie oferty z listy</w:t>
+            </w:r>
+          </w:p>
+        </w:tc>
+        <w:tc>
+          <w:tcPr>
+            <w:tcW w:w="2282" w:type="dxa"/>
+          </w:tcPr>
+          <w:p>
+            <w:r>
+              <w:t>Przeniesienie do strony wybranej oferty</w:t>
+            </w:r>
+          </w:p>
+        </w:tc>
+        <w:tc>
+          <w:tcPr>
+            <w:tcW w:w="2282" w:type="dxa"/>
+          </w:tcPr>
+          <w:p>
+            <w:r>
+              <w:t>Użytkownik wybiera ofertę z listy i klikając w nią przenosi się na jej stronę</w:t>
+            </w:r>
+          </w:p>
+        </w:tc>
+      </w:tr>
+    </w:tbl>
+    <w:p>
+      <w:pPr>
+        <w:pStyle w:val="Nagwek1"/>
+        <w:jc w:val="center"/>
+      </w:pPr>
+      <w:r>
+        <w:t>Scenariusze testowe zamawiania usługi</w:t>
+      </w:r>
+    </w:p>
+    <w:tbl>
+      <w:tblPr>
+        <w:tblStyle w:val="Tabela-Siatka"/>
+        <w:tblW w:w="0" w:type="auto"/>
+        <w:tblLook w:val="04A0" w:firstRow="1" w:lastRow="0" w:firstColumn="1" w:lastColumn="0" w:noHBand="0" w:noVBand="1"/>
+      </w:tblPr>
+      <w:tblGrid>
+        <w:gridCol w:w="2276"/>
+        <w:gridCol w:w="2176"/>
+        <w:gridCol w:w="2644"/>
+        <w:gridCol w:w="2192"/>
+      </w:tblGrid>
+      <w:tr>
+        <w:tc>
+          <w:tcPr>
+            <w:tcW w:w="2413" w:type="dxa"/>
+          </w:tcPr>
+          <w:p>
+            <w:pPr>
+              <w:rPr>
+                <w:b/>
+              </w:rPr>
+            </w:pPr>
+            <w:r>
+              <w:rPr>
+                <w:b/>
+              </w:rPr>
+              <w:t>Akcja</w:t>
+            </w:r>
+          </w:p>
+        </w:tc>
+        <w:tc>
+          <w:tcPr>
+            <w:tcW w:w="2282" w:type="dxa"/>
+          </w:tcPr>
+          <w:p>
+            <w:pPr>
+              <w:rPr>
+                <w:b/>
+              </w:rPr>
+            </w:pPr>
+            <w:r>
+              <w:rPr>
+                <w:b/>
+              </w:rPr>
+              <w:t>Input</w:t>
+            </w:r>
+          </w:p>
+        </w:tc>
+        <w:tc>
+          <w:tcPr>
+            <w:tcW w:w="2282" w:type="dxa"/>
+          </w:tcPr>
+          <w:p>
+            <w:pPr>
+              <w:rPr>
+                <w:b/>
+              </w:rPr>
+            </w:pPr>
+            <w:r>
+              <w:rPr>
+                <w:b/>
+              </w:rPr>
+              <w:t xml:space="preserve">Oczekiwany </w:t>
+            </w:r>
+            <w:proofErr w:type="spellStart"/>
+            <w:r>
+              <w:rPr>
+                <w:b/>
+              </w:rPr>
+              <w:t>output</w:t>
+            </w:r>
+            <w:proofErr w:type="spellEnd"/>
+          </w:p>
+        </w:tc>
+        <w:tc>
+          <w:tcPr>
+            <w:tcW w:w="2282" w:type="dxa"/>
+          </w:tcPr>
+          <w:p>
+            <w:pPr>
+              <w:rPr>
+                <w:b/>
+              </w:rPr>
+            </w:pPr>
+            <w:r>
+              <w:rPr>
+                <w:b/>
+              </w:rPr>
+              <w:t>Opis</w:t>
+            </w:r>
+          </w:p>
+        </w:tc>
+      </w:tr>
+      <w:tr>
+        <w:tc>
+          <w:tcPr>
+            <w:tcW w:w="2413" w:type="dxa"/>
+          </w:tcPr>
+          <w:p>
+            <w:r>
+              <w:t>Zamówienie oferty z dostępnym terminarzem</w:t>
+            </w:r>
+          </w:p>
+        </w:tc>
+        <w:tc>
+          <w:tcPr>
+            <w:tcW w:w="2282" w:type="dxa"/>
+          </w:tcPr>
+          <w:p>
+            <w:r>
+              <w:t>Wybranie opcji zamówienia usługi i wybranie terminu z terminarza</w:t>
+            </w:r>
+            <w:r>
+              <w:t>, podanie adresu</w:t>
+            </w:r>
+          </w:p>
+        </w:tc>
+        <w:tc>
+          <w:tcPr>
+            <w:tcW w:w="2282" w:type="dxa"/>
+          </w:tcPr>
+          <w:p>
+            <w:r>
+              <w:t>Wyświetlenie informacji, że zapytanie o możliwość wykonania usługi w danym terminie zostało wysłane do „Zawodowca”</w:t>
+            </w:r>
+          </w:p>
+        </w:tc>
+        <w:tc>
+          <w:tcPr>
+            <w:tcW w:w="2282" w:type="dxa"/>
+          </w:tcPr>
+          <w:p>
+            <w:r>
+              <w:t xml:space="preserve">Użytkownik wciska przycisk odpowiedzialny za zamawianie usługi, wybiera dostępny termin z terminarza i czeka na akceptację „Zawodowca” </w:t>
+            </w:r>
+          </w:p>
+        </w:tc>
+      </w:tr>
+      <w:tr>
+        <w:tc>
+          <w:tcPr>
+            <w:tcW w:w="2413" w:type="dxa"/>
+          </w:tcPr>
+          <w:p>
+            <w:r>
+              <w:t xml:space="preserve">Zamówienie oferty </w:t>
+            </w:r>
+            <w:r>
+              <w:t>bez terminarza</w:t>
+            </w:r>
+          </w:p>
+        </w:tc>
+        <w:tc>
+          <w:tcPr>
+            <w:tcW w:w="2282" w:type="dxa"/>
+          </w:tcPr>
+          <w:p>
+            <w:r>
+              <w:t>Wybranie opcji zamów, potwierdzenie zamówienia</w:t>
+            </w:r>
+            <w:r>
+              <w:t>, podanie adresu</w:t>
+            </w:r>
+          </w:p>
+        </w:tc>
+        <w:tc>
+          <w:tcPr>
+            <w:tcW w:w="2282" w:type="dxa"/>
+          </w:tcPr>
+          <w:p>
+            <w:r>
+              <w:t>Wyświetlenie informacji o wysłaniu zapytania o podanie dostępnego terminu</w:t>
+            </w:r>
+          </w:p>
+        </w:tc>
+        <w:tc>
+          <w:tcPr>
+            <w:tcW w:w="2282" w:type="dxa"/>
+          </w:tcPr>
+          <w:p>
+            <w:r>
+              <w:t>Użytkownik wciska przycisk odpowiedzialny za zamawianie usługi, potwierdza zamówienie i czeka na podanie dostępnego terminu przez „Zawodowca”</w:t>
+            </w:r>
+          </w:p>
+        </w:tc>
+      </w:tr>
+      <w:tr>
+        <w:tc>
+          <w:tcPr>
+            <w:tcW w:w="2413" w:type="dxa"/>
+          </w:tcPr>
+          <w:p>
+            <w:r>
+              <w:t>Odpowiedź na zapytanie o usługę z terminarza</w:t>
+            </w:r>
+          </w:p>
+        </w:tc>
+        <w:tc>
+          <w:tcPr>
+            <w:tcW w:w="2282" w:type="dxa"/>
+          </w:tcPr>
+          <w:p>
+            <w:r>
+              <w:t>Odpowiedź na zapytanie o usługę z terminarza</w:t>
+            </w:r>
+          </w:p>
+        </w:tc>
+        <w:tc>
+          <w:tcPr>
+            <w:tcW w:w="2282" w:type="dxa"/>
+          </w:tcPr>
+          <w:p>
+            <w:r>
+              <w:t>Przesłanie odpowiedzi do użytkownika zamawiającego usługę:</w:t>
+            </w:r>
+          </w:p>
+          <w:p>
+            <w:r>
+              <w:t>Poinformowanie o odmowie/zaproponowanie innego terminu/zaakceptowanie i zapisanie usługi</w:t>
+            </w:r>
+          </w:p>
+        </w:tc>
+        <w:tc>
+          <w:tcPr>
+            <w:tcW w:w="2282" w:type="dxa"/>
+          </w:tcPr>
+          <w:p>
+            <w:r>
+              <w:t xml:space="preserve">„Zawodowiec” odpowiada na zapytanie. Odrzuca zapytanie, akceptuje, lub proponuje </w:t>
+            </w:r>
+            <w:r>
+              <w:t>inny termin</w:t>
+            </w:r>
+          </w:p>
+        </w:tc>
+      </w:tr>
+      <w:tr>
+        <w:tc>
+          <w:tcPr>
+            <w:tcW w:w="2413" w:type="dxa"/>
+          </w:tcPr>
+          <w:p>
+            <w:r>
+              <w:t>Odpowiedź na zapytanie bez terminarza</w:t>
+            </w:r>
+          </w:p>
+        </w:tc>
+        <w:tc>
+          <w:tcPr>
+            <w:tcW w:w="2282" w:type="dxa"/>
+          </w:tcPr>
+          <w:p>
+            <w:r>
+              <w:t>Proponowane terminy, lub odrzucenie</w:t>
+            </w:r>
+          </w:p>
+        </w:tc>
+        <w:tc>
+          <w:tcPr>
+            <w:tcW w:w="2282" w:type="dxa"/>
+          </w:tcPr>
+          <w:p>
+            <w:r>
+              <w:t>Przesłanie do użytkownika proponowanych terminów, lub odrzucenie</w:t>
+            </w:r>
+          </w:p>
+        </w:tc>
+        <w:tc>
+          <w:tcPr>
+            <w:tcW w:w="2282" w:type="dxa"/>
+          </w:tcPr>
+          <w:p>
+            <w:r>
+              <w:t xml:space="preserve">„Zawodowiec” odpowiada na zapytanie użytkownika wysyłając </w:t>
+            </w:r>
+            <w:r>
+              <w:t>pasujące terminy lub odrzucając prośbę</w:t>
+            </w:r>
+          </w:p>
+        </w:tc>
+      </w:tr>
+      <w:tr>
+        <w:tc>
+          <w:tcPr>
+            <w:tcW w:w="2413" w:type="dxa"/>
+          </w:tcPr>
+          <w:p>
+            <w:r>
+              <w:t>Wybranie otrzymanego terminu</w:t>
+            </w:r>
+          </w:p>
+        </w:tc>
+        <w:tc>
+          <w:tcPr>
+            <w:tcW w:w="2282" w:type="dxa"/>
+          </w:tcPr>
+          <w:p>
+            <w:r>
+              <w:t>Wybranie terminu lub odrzucenie</w:t>
+            </w:r>
+          </w:p>
+        </w:tc>
+        <w:tc>
+          <w:tcPr>
+            <w:tcW w:w="2282" w:type="dxa"/>
+          </w:tcPr>
+          <w:p>
+            <w:r>
+              <w:t>Wysłanie do „Zawodowca” informacji o decyzji, zapisanie usługi, jeżeli został wybrany termin</w:t>
+            </w:r>
+          </w:p>
+        </w:tc>
+        <w:tc>
+          <w:tcPr>
+            <w:tcW w:w="2282" w:type="dxa"/>
+          </w:tcPr>
+          <w:p>
+            <w:r>
+              <w:t>Użytkownik wybiera jeden z otrzymanych terminów, lub je odrzuca. „Zawodowiec otrzymuje o tym informacje</w:t>
+            </w:r>
+          </w:p>
+        </w:tc>
+      </w:tr>
+    </w:tbl>
+    <w:p>
+      <w:pPr>
+        <w:pStyle w:val="Nagwek1"/>
+        <w:jc w:val="center"/>
+      </w:pPr>
+      <w:r>
+        <w:lastRenderedPageBreak/>
+        <w:t>Scenariusze testowe opinii</w:t>
+      </w:r>
+    </w:p>
+    <w:tbl>
+      <w:tblPr>
+        <w:tblStyle w:val="Tabela-Siatka"/>
+        <w:tblW w:w="0" w:type="auto"/>
+        <w:tblLook w:val="04A0" w:firstRow="1" w:lastRow="0" w:firstColumn="1" w:lastColumn="0" w:noHBand="0" w:noVBand="1"/>
+      </w:tblPr>
+      <w:tblGrid>
+        <w:gridCol w:w="2413"/>
+        <w:gridCol w:w="2282"/>
+        <w:gridCol w:w="2282"/>
+        <w:gridCol w:w="2282"/>
+      </w:tblGrid>
+      <w:tr>
+        <w:tc>
+          <w:tcPr>
+            <w:tcW w:w="2413" w:type="dxa"/>
+          </w:tcPr>
+          <w:p>
+            <w:pPr>
+              <w:rPr>
+                <w:b/>
+              </w:rPr>
+            </w:pPr>
+            <w:r>
+              <w:rPr>
+                <w:b/>
+              </w:rPr>
+              <w:t>Akcja</w:t>
+            </w:r>
+          </w:p>
+        </w:tc>
+        <w:tc>
+          <w:tcPr>
+            <w:tcW w:w="2282" w:type="dxa"/>
+          </w:tcPr>
+          <w:p>
+            <w:pPr>
+              <w:rPr>
+                <w:b/>
+              </w:rPr>
+            </w:pPr>
+            <w:r>
+              <w:rPr>
+                <w:b/>
+              </w:rPr>
+              <w:t>Input</w:t>
+            </w:r>
+          </w:p>
+        </w:tc>
+        <w:tc>
+          <w:tcPr>
+            <w:tcW w:w="2282" w:type="dxa"/>
+          </w:tcPr>
+          <w:p>
+            <w:pPr>
+              <w:rPr>
+                <w:b/>
+              </w:rPr>
+            </w:pPr>
+            <w:r>
+              <w:rPr>
+                <w:b/>
+              </w:rPr>
+              <w:t xml:space="preserve">Oczekiwany </w:t>
+            </w:r>
+            <w:proofErr w:type="spellStart"/>
+            <w:r>
+              <w:rPr>
+                <w:b/>
+              </w:rPr>
+              <w:t>output</w:t>
+            </w:r>
+            <w:proofErr w:type="spellEnd"/>
+          </w:p>
+        </w:tc>
+        <w:tc>
+          <w:tcPr>
+            <w:tcW w:w="2282" w:type="dxa"/>
+          </w:tcPr>
+          <w:p>
+            <w:pPr>
+              <w:rPr>
+                <w:b/>
+              </w:rPr>
+            </w:pPr>
+            <w:r>
+              <w:rPr>
+                <w:b/>
+              </w:rPr>
+              <w:t>Opis</w:t>
+            </w:r>
+          </w:p>
+        </w:tc>
+      </w:tr>
+      <w:tr>
+        <w:tc>
+          <w:tcPr>
+            <w:tcW w:w="2413" w:type="dxa"/>
+          </w:tcPr>
+          <w:p>
+            <w:r>
+              <w:t>Wystawienie opinii</w:t>
+            </w:r>
+          </w:p>
+        </w:tc>
+        <w:tc>
+          <w:tcPr>
+            <w:tcW w:w="2282" w:type="dxa"/>
+          </w:tcPr>
+          <w:p>
+            <w:r>
+              <w:t>Ocena, opcjonalna treść opinii</w:t>
+            </w:r>
+          </w:p>
+        </w:tc>
+        <w:tc>
+          <w:tcPr>
+            <w:tcW w:w="2282" w:type="dxa"/>
+          </w:tcPr>
+          <w:p>
+            <w:r>
+              <w:t>Wyświetlenie informacji o udanym dodaniu opinii, zapisanie opinii</w:t>
+            </w:r>
+          </w:p>
+        </w:tc>
+        <w:tc>
+          <w:tcPr>
+            <w:tcW w:w="2282" w:type="dxa"/>
+          </w:tcPr>
+          <w:p>
+            <w:r>
+              <w:t>Użytkownik wystawia opinię na temat usługi/”Zawodowca”</w:t>
+            </w:r>
+          </w:p>
+        </w:tc>
+      </w:tr>
+      <w:tr>
+        <w:tc>
+          <w:tcPr>
+            <w:tcW w:w="2413" w:type="dxa"/>
+          </w:tcPr>
+          <w:p>
+            <w:r>
+              <w:t>Odpowiedź na opinię</w:t>
+            </w:r>
+          </w:p>
+        </w:tc>
+        <w:tc>
+          <w:tcPr>
+            <w:tcW w:w="2282" w:type="dxa"/>
+          </w:tcPr>
+          <w:p>
+            <w:r>
+              <w:t>Treść odpowiedzi</w:t>
+            </w:r>
+          </w:p>
+        </w:tc>
+        <w:tc>
+          <w:tcPr>
+            <w:tcW w:w="2282" w:type="dxa"/>
+          </w:tcPr>
+          <w:p>
+            <w:r>
+              <w:t>Wyświetlenie informacji o udanym dodaniu</w:t>
+            </w:r>
+            <w:r>
+              <w:t xml:space="preserve"> odpowiedzi</w:t>
+            </w:r>
+            <w:r>
+              <w:t xml:space="preserve">, zapisanie </w:t>
+            </w:r>
+            <w:r>
+              <w:t>odpowiedzi</w:t>
+            </w:r>
+          </w:p>
+        </w:tc>
+        <w:tc>
+          <w:tcPr>
+            <w:tcW w:w="2282" w:type="dxa"/>
+          </w:tcPr>
+          <w:p>
+            <w:r>
+              <w:t>„Zawodowiec” odpowiada na opinię</w:t>
+            </w:r>
+          </w:p>
+        </w:tc>
+      </w:tr>
+      <w:tr>
+        <w:tc>
+          <w:tcPr>
+            <w:tcW w:w="2413" w:type="dxa"/>
+          </w:tcPr>
+          <w:p>
+            <w:r>
+              <w:t>Usunięcie opinii</w:t>
+            </w:r>
+          </w:p>
+        </w:tc>
+        <w:tc>
+          <w:tcPr>
+            <w:tcW w:w="2282" w:type="dxa"/>
+          </w:tcPr>
+          <w:p>
+            <w:r>
+              <w:t>Wybranie opinii do usunięcia i potwierdzenie decyzji</w:t>
+            </w:r>
+          </w:p>
+        </w:tc>
+        <w:tc>
+          <w:tcPr>
+            <w:tcW w:w="2282" w:type="dxa"/>
+          </w:tcPr>
+          <w:p>
+            <w:r>
+              <w:t>Wyświetlenie informacji o udanym usunięciu opinii, usunięcie opinii</w:t>
+            </w:r>
+          </w:p>
+        </w:tc>
+        <w:tc>
+          <w:tcPr>
+            <w:tcW w:w="2282" w:type="dxa"/>
+          </w:tcPr>
+          <w:p>
+            <w:r>
+              <w:t>Użytkownik usuwa swoją opinię</w:t>
+            </w:r>
+          </w:p>
+        </w:tc>
+      </w:tr>
+    </w:tbl>
+    <w:p/>
+    <w:p>
+      <w:pPr>
+        <w:pStyle w:val="Nagwek1"/>
+        <w:jc w:val="center"/>
+      </w:pPr>
+      <w:r>
+        <w:t>Scenariusze testowe terminarza</w:t>
+      </w:r>
+    </w:p>
+    <w:tbl>
+      <w:tblPr>
+        <w:tblStyle w:val="Tabela-Siatka"/>
+        <w:tblW w:w="0" w:type="auto"/>
+        <w:tblLook w:val="04A0" w:firstRow="1" w:lastRow="0" w:firstColumn="1" w:lastColumn="0" w:noHBand="0" w:noVBand="1"/>
+      </w:tblPr>
+      <w:tblGrid>
+        <w:gridCol w:w="2413"/>
+        <w:gridCol w:w="2282"/>
+        <w:gridCol w:w="2282"/>
+        <w:gridCol w:w="2282"/>
+      </w:tblGrid>
+      <w:tr>
+        <w:tc>
+          <w:tcPr>
+            <w:tcW w:w="2413" w:type="dxa"/>
+          </w:tcPr>
+          <w:p>
+            <w:pPr>
+              <w:rPr>
+                <w:b/>
+              </w:rPr>
+            </w:pPr>
+            <w:r>
+              <w:rPr>
+                <w:b/>
+              </w:rPr>
+              <w:t>Akcja</w:t>
+            </w:r>
+          </w:p>
+        </w:tc>
+        <w:tc>
+          <w:tcPr>
+            <w:tcW w:w="2282" w:type="dxa"/>
+          </w:tcPr>
+          <w:p>
+            <w:pPr>
+              <w:rPr>
+                <w:b/>
+              </w:rPr>
+            </w:pPr>
+            <w:r>
+              <w:rPr>
+                <w:b/>
+              </w:rPr>
+              <w:t>Input</w:t>
+            </w:r>
+          </w:p>
+        </w:tc>
+        <w:tc>
+          <w:tcPr>
+            <w:tcW w:w="2282" w:type="dxa"/>
+          </w:tcPr>
+          <w:p>
+            <w:pPr>
+              <w:rPr>
+                <w:b/>
+              </w:rPr>
+            </w:pPr>
+            <w:r>
+              <w:rPr>
+                <w:b/>
+              </w:rPr>
+              <w:t xml:space="preserve">Oczekiwany </w:t>
+            </w:r>
+            <w:proofErr w:type="spellStart"/>
+            <w:r>
+              <w:rPr>
+                <w:b/>
+              </w:rPr>
+              <w:t>output</w:t>
+            </w:r>
+            <w:proofErr w:type="spellEnd"/>
+          </w:p>
+        </w:tc>
+        <w:tc>
+          <w:tcPr>
+            <w:tcW w:w="2282" w:type="dxa"/>
+          </w:tcPr>
+          <w:p>
+            <w:pPr>
+              <w:rPr>
+                <w:b/>
+              </w:rPr>
+            </w:pPr>
+            <w:r>
+              <w:rPr>
+                <w:b/>
+              </w:rPr>
+              <w:t>Opis</w:t>
+            </w:r>
+          </w:p>
+        </w:tc>
+      </w:tr>
+      <w:tr>
+        <w:tc>
+          <w:tcPr>
+            <w:tcW w:w="2413" w:type="dxa"/>
+          </w:tcPr>
+          <w:p>
+            <w:r>
+              <w:t>Dodanie terminu do terminarza</w:t>
+            </w:r>
+          </w:p>
+        </w:tc>
+        <w:tc>
+          <w:tcPr>
+            <w:tcW w:w="2282" w:type="dxa"/>
+          </w:tcPr>
+          <w:p>
+            <w:r>
+              <w:t>Termin, usługa której termin dotyczy</w:t>
+            </w:r>
+          </w:p>
+        </w:tc>
+        <w:tc>
+          <w:tcPr>
+            <w:tcW w:w="2282" w:type="dxa"/>
+          </w:tcPr>
+          <w:p>
+            <w:r>
+              <w:t>Wyświetlenie informacji o udanym dodaniu terminu do terminarza, zapisanie terminu</w:t>
+            </w:r>
+          </w:p>
+        </w:tc>
+        <w:tc>
+          <w:tcPr>
+            <w:tcW w:w="2282" w:type="dxa"/>
+          </w:tcPr>
+          <w:p>
+            <w:r>
+              <w:t>„Zawodowiec” dodaje termin do terminarza</w:t>
+            </w:r>
+          </w:p>
+        </w:tc>
+      </w:tr>
+      <w:tr>
+        <w:tc>
+          <w:tcPr>
+            <w:tcW w:w="2413" w:type="dxa"/>
+          </w:tcPr>
+          <w:p>
+            <w:r>
+              <w:t>Usunięcie terminu z terminarza</w:t>
+            </w:r>
+          </w:p>
+        </w:tc>
+        <w:tc>
+          <w:tcPr>
+            <w:tcW w:w="2282" w:type="dxa"/>
+          </w:tcPr>
+          <w:p>
+            <w:r>
+              <w:t>Wybranie terminu do usunięcia, potwierdzenie decyzji</w:t>
+            </w:r>
+          </w:p>
+        </w:tc>
+        <w:tc>
+          <w:tcPr>
+            <w:tcW w:w="2282" w:type="dxa"/>
+          </w:tcPr>
+          <w:p>
+            <w:r>
+              <w:t>Wyświetlenie informacji o udanym usunięciu terminu, usunięcie terminu</w:t>
+            </w:r>
+          </w:p>
+        </w:tc>
+        <w:tc>
+          <w:tcPr>
+            <w:tcW w:w="2282" w:type="dxa"/>
+          </w:tcPr>
+          <w:p>
+            <w:r>
+              <w:t xml:space="preserve">„Zawodowiec” usuwa termin z terminarza </w:t>
+            </w:r>
+          </w:p>
+        </w:tc>
+      </w:tr>
+    </w:tbl>
+    <w:p>
+      <w:bookmarkStart w:id="0" w:name="_GoBack"/>
+      <w:bookmarkEnd w:id="0"/>
+    </w:p>
     <w:sectPr>
       <w:pgSz w:w="11906" w:h="16838"/>
-      <w:pgMar w:top="1135" w:right="1417" w:bottom="993" w:left="1417" w:header="708" w:footer="708" w:gutter="0"/>
+      <w:pgMar w:top="993" w:right="1417" w:bottom="709" w:left="1417" w:header="708" w:footer="708" w:gutter="0"/>
       <w:cols w:space="708"/>
       <w:docGrid w:linePitch="360"/>
     </w:sectPr>

</xml_diff>